<commit_message>
Isotopic Purity Calculation Program
The detailed instructions for use can be found in the "Program User Manual.docx" or section 3 of the supporting information.
</commit_message>
<xml_diff>
--- a/Program User Manual.docx
+++ b/Program User Manual.docx
@@ -20,7 +20,23 @@
           <w:sz w:val="24"/>
           <w:szCs w:val="24"/>
         </w:rPr>
-        <w:t>We use the isotopic purity calculation for the compound Paclobutrazol-</w:t>
+        <w:t xml:space="preserve">We use the isotopic purity calculation for the compound </w:t>
+      </w:r>
+      <w:r>
+        <w:rPr>
+          <w:rFonts w:ascii="Times New Roman" w:hAnsi="Times New Roman" w:cs="Times New Roman" w:hint="eastAsia"/>
+          <w:sz w:val="24"/>
+          <w:szCs w:val="24"/>
+        </w:rPr>
+        <w:t>Fipronil-sulfone</w:t>
+      </w:r>
+      <w:r>
+        <w:rPr>
+          <w:rFonts w:ascii="Times New Roman" w:hAnsi="Times New Roman" w:cs="Times New Roman"/>
+          <w:sz w:val="24"/>
+          <w:szCs w:val="24"/>
+        </w:rPr>
+        <w:t>-</w:t>
       </w:r>
       <w:r>
         <w:rPr>
@@ -29,24 +45,33 @@
           <w:szCs w:val="24"/>
           <w:vertAlign w:val="superscript"/>
         </w:rPr>
-        <w:t>15</w:t>
-      </w:r>
-      <w:r>
-        <w:rPr>
-          <w:rFonts w:ascii="Times New Roman" w:hAnsi="Times New Roman" w:cs="Times New Roman"/>
-          <w:sz w:val="24"/>
-          <w:szCs w:val="24"/>
-        </w:rPr>
-        <w:t>N</w:t>
-      </w:r>
-      <w:r>
-        <w:rPr>
-          <w:rFonts w:ascii="Times New Roman" w:hAnsi="Times New Roman" w:cs="Times New Roman"/>
+        <w:t>1</w:t>
+      </w:r>
+      <w:r>
+        <w:rPr>
+          <w:rFonts w:ascii="Times New Roman" w:hAnsi="Times New Roman" w:cs="Times New Roman" w:hint="eastAsia"/>
+          <w:sz w:val="24"/>
+          <w:szCs w:val="24"/>
+          <w:vertAlign w:val="superscript"/>
+        </w:rPr>
+        <w:t>3</w:t>
+      </w:r>
+      <w:r>
+        <w:rPr>
+          <w:rFonts w:ascii="Times New Roman" w:hAnsi="Times New Roman" w:cs="Times New Roman" w:hint="eastAsia"/>
+          <w:sz w:val="24"/>
+          <w:szCs w:val="24"/>
+        </w:rPr>
+        <w:t>C</w:t>
+      </w:r>
+      <w:r>
+        <w:rPr>
+          <w:rFonts w:ascii="Times New Roman" w:hAnsi="Times New Roman" w:cs="Times New Roman" w:hint="eastAsia"/>
           <w:sz w:val="24"/>
           <w:szCs w:val="24"/>
           <w:vertAlign w:val="subscript"/>
         </w:rPr>
-        <w:t>3</w:t>
+        <w:t>6</w:t>
       </w:r>
       <w:r>
         <w:rPr>
@@ -63,6 +88,114 @@
           <w:szCs w:val="24"/>
         </w:rPr>
         <w:t>.</w:t>
+      </w:r>
+      <w:r>
+        <w:rPr>
+          <w:rFonts w:ascii="Times New Roman" w:hAnsi="Times New Roman" w:cs="Times New Roman" w:hint="eastAsia"/>
+          <w:sz w:val="24"/>
+          <w:szCs w:val="24"/>
+        </w:rPr>
+        <w:t xml:space="preserve"> </w:t>
+      </w:r>
+      <w:r>
+        <w:rPr>
+          <w:rFonts w:ascii="Times New Roman" w:hAnsi="Times New Roman" w:cs="Times New Roman"/>
+          <w:sz w:val="24"/>
+          <w:szCs w:val="24"/>
+        </w:rPr>
+        <w:t xml:space="preserve">The compressed file "Isotopic Purity Calculation Program.zip" contains three files: "Isotopic Purity Calculation Program.exe", "Isotopic Purity Calculation </w:t>
+      </w:r>
+      <w:hyperlink r:id="rId6" w:tgtFrame="_blank" w:history="1">
+        <w:r>
+          <w:rPr>
+            <w:rStyle w:val="a3"/>
+            <w:rFonts w:ascii="Times New Roman" w:hAnsi="Times New Roman" w:cs="Times New Roman"/>
+            <w:sz w:val="24"/>
+            <w:szCs w:val="24"/>
+          </w:rPr>
+          <w:t>Program.py</w:t>
+        </w:r>
+      </w:hyperlink>
+      <w:r>
+        <w:rPr>
+          <w:rFonts w:ascii="Times New Roman" w:hAnsi="Times New Roman" w:cs="Times New Roman"/>
+          <w:sz w:val="24"/>
+          <w:szCs w:val="24"/>
+        </w:rPr>
+        <w:t xml:space="preserve">", and "data.xlsx". Both "Isotopic Purity Calculation Program.exe" and "Isotopic Purity Calculation </w:t>
+      </w:r>
+      <w:hyperlink r:id="rId7" w:tgtFrame="_blank" w:history="1">
+        <w:r>
+          <w:rPr>
+            <w:rStyle w:val="a3"/>
+            <w:rFonts w:ascii="Times New Roman" w:hAnsi="Times New Roman" w:cs="Times New Roman"/>
+            <w:sz w:val="24"/>
+            <w:szCs w:val="24"/>
+          </w:rPr>
+          <w:t>Program.py</w:t>
+        </w:r>
+      </w:hyperlink>
+      <w:r>
+        <w:rPr>
+          <w:rFonts w:ascii="Times New Roman" w:hAnsi="Times New Roman" w:cs="Times New Roman"/>
+          <w:sz w:val="24"/>
+          <w:szCs w:val="24"/>
+        </w:rPr>
+        <w:t>" can be used to calculate isotopic purity.</w:t>
+      </w:r>
+      <w:r>
+        <w:rPr>
+          <w:rFonts w:ascii="Segoe UI" w:hAnsi="Segoe UI" w:cs="Segoe UI"/>
+          <w:color w:val="333333"/>
+          <w:szCs w:val="21"/>
+          <w:shd w:val="clear" w:color="auto" w:fill="F5F6F8"/>
+        </w:rPr>
+        <w:t xml:space="preserve"> </w:t>
+      </w:r>
+      <w:r>
+        <w:rPr>
+          <w:rFonts w:ascii="Times New Roman" w:hAnsi="Times New Roman" w:cs="Times New Roman"/>
+          <w:sz w:val="24"/>
+          <w:szCs w:val="24"/>
+        </w:rPr>
+        <w:t>Considering that using the ".</w:t>
+      </w:r>
+      <w:proofErr w:type="spellStart"/>
+      <w:r>
+        <w:rPr>
+          <w:rFonts w:ascii="Times New Roman" w:hAnsi="Times New Roman" w:cs="Times New Roman"/>
+          <w:sz w:val="24"/>
+          <w:szCs w:val="24"/>
+        </w:rPr>
+        <w:t>py</w:t>
+      </w:r>
+      <w:proofErr w:type="spellEnd"/>
+      <w:r>
+        <w:rPr>
+          <w:rFonts w:ascii="Times New Roman" w:hAnsi="Times New Roman" w:cs="Times New Roman"/>
+          <w:sz w:val="24"/>
+          <w:szCs w:val="24"/>
+        </w:rPr>
+        <w:t xml:space="preserve">" file requires the user’s computer to have a specific runtime environment, we recommend using the "Isotopic Purity Calculation Program.exe" for the calculation. Here, we will use the method of "Isotopic Purity Calculation Program.exe" as an example. Please note that regardless of which file you use, either "Isotopic Purity Calculation Program.exe" or "Isotopic Purity Calculation </w:t>
+      </w:r>
+      <w:hyperlink r:id="rId8" w:tgtFrame="_blank" w:history="1">
+        <w:r>
+          <w:rPr>
+            <w:rStyle w:val="a3"/>
+            <w:rFonts w:ascii="Times New Roman" w:hAnsi="Times New Roman" w:cs="Times New Roman"/>
+            <w:sz w:val="24"/>
+            <w:szCs w:val="24"/>
+          </w:rPr>
+          <w:t>Program.py</w:t>
+        </w:r>
+      </w:hyperlink>
+      <w:r>
+        <w:rPr>
+          <w:rFonts w:ascii="Times New Roman" w:hAnsi="Times New Roman" w:cs="Times New Roman"/>
+          <w:sz w:val="24"/>
+          <w:szCs w:val="24"/>
+        </w:rPr>
+        <w:t>", the "data.xlsx" file must be located in the same folder as the chosen file.</w:t>
       </w:r>
       <w:r>
         <w:rPr>
@@ -178,31 +311,25 @@
           <w:sz w:val="24"/>
           <w:szCs w:val="24"/>
         </w:rPr>
-        <w:t>completely labeled representative isotopolog</w:t>
-      </w:r>
-      <w:r>
-        <w:rPr>
-          <w:rFonts w:ascii="Times New Roman" w:hAnsi="Times New Roman" w:cs="Times New Roman"/>
-          <w:sz w:val="24"/>
-          <w:szCs w:val="24"/>
-        </w:rPr>
-        <w:t xml:space="preserve"> ion in line </w:t>
-      </w:r>
-      <w:r>
-        <w:rPr>
-          <w:rFonts w:ascii="Times New Roman" w:hAnsi="Times New Roman" w:cs="Times New Roman" w:hint="eastAsia"/>
-          <w:sz w:val="24"/>
-          <w:szCs w:val="24"/>
-        </w:rPr>
-        <w:t>194</w:t>
-      </w:r>
-      <w:r>
-        <w:rPr>
-          <w:rFonts w:ascii="Times New Roman" w:hAnsi="Times New Roman" w:cs="Times New Roman"/>
-          <w:sz w:val="24"/>
-          <w:szCs w:val="24"/>
-        </w:rPr>
-        <w:t xml:space="preserve"> of the program, as shown in Figure S</w:t>
+        <w:t xml:space="preserve">completely labeled representative </w:t>
+      </w:r>
+      <w:proofErr w:type="spellStart"/>
+      <w:r>
+        <w:rPr>
+          <w:rFonts w:ascii="Times New Roman" w:hAnsi="Times New Roman" w:cs="Times New Roman" w:hint="eastAsia"/>
+          <w:sz w:val="24"/>
+          <w:szCs w:val="24"/>
+        </w:rPr>
+        <w:t>isotopolog</w:t>
+      </w:r>
+      <w:proofErr w:type="spellEnd"/>
+      <w:r>
+        <w:rPr>
+          <w:rFonts w:ascii="Times New Roman" w:hAnsi="Times New Roman" w:cs="Times New Roman"/>
+          <w:sz w:val="24"/>
+          <w:szCs w:val="24"/>
+        </w:rPr>
+        <w:t xml:space="preserve"> ion, as shown in Figure S</w:t>
       </w:r>
       <w:r>
         <w:rPr>
@@ -360,10 +487,10 @@
           <w:noProof/>
         </w:rPr>
         <w:drawing>
-          <wp:inline distT="0" distB="0" distL="0" distR="0" wp14:anchorId="209DB0AC" wp14:editId="5C8F6889">
-            <wp:extent cx="5274310" cy="2340610"/>
-            <wp:effectExtent l="0" t="0" r="2540" b="2540"/>
-            <wp:docPr id="1334633420" name="图片 1"/>
+          <wp:inline distT="0" distB="0" distL="0" distR="0" wp14:anchorId="26B8F9B3" wp14:editId="21501EDF">
+            <wp:extent cx="5274310" cy="1971675"/>
+            <wp:effectExtent l="0" t="0" r="2540" b="9525"/>
+            <wp:docPr id="1379268943" name="图片 1"/>
             <wp:cNvGraphicFramePr>
               <a:graphicFrameLocks xmlns:a="http://schemas.openxmlformats.org/drawingml/2006/main" noChangeAspect="1"/>
             </wp:cNvGraphicFramePr>
@@ -371,11 +498,11 @@
               <a:graphicData uri="http://schemas.openxmlformats.org/drawingml/2006/picture">
                 <pic:pic xmlns:pic="http://schemas.openxmlformats.org/drawingml/2006/picture">
                   <pic:nvPicPr>
-                    <pic:cNvPr id="1334633420" name=""/>
+                    <pic:cNvPr id="1379268943" name=""/>
                     <pic:cNvPicPr/>
                   </pic:nvPicPr>
                   <pic:blipFill>
-                    <a:blip r:embed="rId4"/>
+                    <a:blip r:embed="rId9"/>
                     <a:stretch>
                       <a:fillRect/>
                     </a:stretch>
@@ -383,7 +510,7 @@
                   <pic:spPr>
                     <a:xfrm>
                       <a:off x="0" y="0"/>
-                      <a:ext cx="5274310" cy="2340610"/>
+                      <a:ext cx="5274310" cy="1971675"/>
                     </a:xfrm>
                     <a:prstGeom prst="rect">
                       <a:avLst/>
@@ -432,7 +559,7 @@
           <w:bCs/>
           <w:szCs w:val="21"/>
         </w:rPr>
-        <w:t>2</w:t>
+        <w:t>1</w:t>
       </w:r>
       <w:r>
         <w:rPr>
@@ -490,7 +617,25 @@
           <w:sz w:val="24"/>
           <w:szCs w:val="24"/>
         </w:rPr>
-        <w:t>We will use the method of exporting data from the Xcalibur software package as an example. First, as shown in Figure S</w:t>
+        <w:t xml:space="preserve">We will use the method of exporting data from the </w:t>
+      </w:r>
+      <w:proofErr w:type="spellStart"/>
+      <w:r>
+        <w:rPr>
+          <w:rFonts w:ascii="Times New Roman" w:hAnsi="Times New Roman" w:cs="Times New Roman"/>
+          <w:sz w:val="24"/>
+          <w:szCs w:val="24"/>
+        </w:rPr>
+        <w:t>Xcalibur</w:t>
+      </w:r>
+      <w:proofErr w:type="spellEnd"/>
+      <w:r>
+        <w:rPr>
+          <w:rFonts w:ascii="Times New Roman" w:hAnsi="Times New Roman" w:cs="Times New Roman"/>
+          <w:sz w:val="24"/>
+          <w:szCs w:val="24"/>
+        </w:rPr>
+        <w:t xml:space="preserve"> software package as an example. First, as shown in Figure S</w:t>
       </w:r>
       <w:r>
         <w:rPr>
@@ -558,7 +703,16 @@
           <w:sz w:val="24"/>
           <w:szCs w:val="24"/>
         </w:rPr>
-        <w:t xml:space="preserve"> range. Finally, as shown in Figure S</w:t>
+        <w:t xml:space="preserve"> range. Finally, as </w:t>
+      </w:r>
+      <w:r>
+        <w:rPr>
+          <w:rFonts w:ascii="Times New Roman" w:hAnsi="Times New Roman" w:cs="Times New Roman"/>
+          <w:sz w:val="24"/>
+          <w:szCs w:val="24"/>
+        </w:rPr>
+        <w:lastRenderedPageBreak/>
+        <w:t>shown in Figure S</w:t>
       </w:r>
       <w:r>
         <w:rPr>
@@ -652,9 +806,8 @@
         <w:rPr>
           <w:noProof/>
         </w:rPr>
-        <w:lastRenderedPageBreak/>
         <w:drawing>
-          <wp:inline distT="0" distB="0" distL="0" distR="0" wp14:anchorId="04AA3680" wp14:editId="10F9811A">
+          <wp:inline distT="0" distB="0" distL="0" distR="0" wp14:anchorId="19BD187F" wp14:editId="06617E8E">
             <wp:extent cx="5274310" cy="1913255"/>
             <wp:effectExtent l="0" t="0" r="2540" b="0"/>
             <wp:docPr id="1397499999" name="图片 1"/>
@@ -669,7 +822,7 @@
                     <pic:cNvPicPr/>
                   </pic:nvPicPr>
                   <pic:blipFill>
-                    <a:blip r:embed="rId5"/>
+                    <a:blip r:embed="rId10"/>
                     <a:stretch>
                       <a:fillRect/>
                     </a:stretch>
@@ -779,7 +932,7 @@
           <w:noProof/>
         </w:rPr>
         <w:drawing>
-          <wp:inline distT="0" distB="0" distL="0" distR="0" wp14:anchorId="4EDA898D" wp14:editId="30DBCE86">
+          <wp:inline distT="0" distB="0" distL="0" distR="0" wp14:anchorId="6540CCD3" wp14:editId="01FEA02F">
             <wp:extent cx="5274310" cy="3743960"/>
             <wp:effectExtent l="0" t="0" r="2540" b="8890"/>
             <wp:docPr id="1151124883" name="图片 1"/>
@@ -794,7 +947,7 @@
                     <pic:cNvPicPr/>
                   </pic:nvPicPr>
                   <pic:blipFill>
-                    <a:blip r:embed="rId6"/>
+                    <a:blip r:embed="rId11"/>
                     <a:stretch>
                       <a:fillRect/>
                     </a:stretch>
@@ -935,8 +1088,9 @@
         <w:rPr>
           <w:noProof/>
         </w:rPr>
+        <w:lastRenderedPageBreak/>
         <w:drawing>
-          <wp:inline distT="0" distB="0" distL="0" distR="0" wp14:anchorId="7B8EBE85" wp14:editId="2E2FFE56">
+          <wp:inline distT="0" distB="0" distL="0" distR="0" wp14:anchorId="2053E346" wp14:editId="4D42B0C0">
             <wp:extent cx="5274310" cy="1788795"/>
             <wp:effectExtent l="0" t="0" r="2540" b="1905"/>
             <wp:docPr id="1562695708" name="图片 1"/>
@@ -951,7 +1105,7 @@
                     <pic:cNvPicPr/>
                   </pic:nvPicPr>
                   <pic:blipFill>
-                    <a:blip r:embed="rId7"/>
+                    <a:blip r:embed="rId12"/>
                     <a:stretch>
                       <a:fillRect/>
                     </a:stretch>
@@ -990,7 +1144,6 @@
           <w:bCs/>
           <w:szCs w:val="21"/>
         </w:rPr>
-        <w:lastRenderedPageBreak/>
         <w:t>FIGURE</w:t>
       </w:r>
       <w:r>
@@ -1082,7 +1235,7 @@
           <w:noProof/>
         </w:rPr>
         <w:drawing>
-          <wp:inline distT="0" distB="0" distL="0" distR="0" wp14:anchorId="023CF333" wp14:editId="774AA9B7">
+          <wp:inline distT="0" distB="0" distL="0" distR="0" wp14:anchorId="128388B3" wp14:editId="5B1FF16D">
             <wp:extent cx="1707232" cy="3062269"/>
             <wp:effectExtent l="0" t="0" r="7620" b="5080"/>
             <wp:docPr id="354348391" name="图片 1"/>
@@ -1097,7 +1250,7 @@
                     <pic:cNvPicPr/>
                   </pic:nvPicPr>
                   <pic:blipFill>
-                    <a:blip r:embed="rId8"/>
+                    <a:blip r:embed="rId13"/>
                     <a:stretch>
                       <a:fillRect/>
                     </a:stretch>
@@ -1280,7 +1433,7 @@
           <w:sz w:val="24"/>
           <w:szCs w:val="24"/>
         </w:rPr>
-        <w:t xml:space="preserve">C, which, when rounded to two decimal places, becomes 98.85%. Below this, the isotopic purity for D and </w:t>
+        <w:t xml:space="preserve">C, when rounded to two decimal places, becomes 98.85%. Below this, the isotopic purity for D and </w:t>
       </w:r>
       <w:r>
         <w:rPr>
@@ -1340,6 +1493,7 @@
         </w:rPr>
         <w:t xml:space="preserve"> Please note that when our calculation program </w:t>
       </w:r>
+      <w:proofErr w:type="gramStart"/>
       <w:r>
         <w:rPr>
           <w:rFonts w:ascii="Times New Roman" w:hAnsi="Times New Roman" w:cs="Times New Roman" w:hint="eastAsia"/>
@@ -1348,13 +1502,50 @@
         </w:rPr>
         <w:t>calculate</w:t>
       </w:r>
-      <w:r>
-        <w:rPr>
-          <w:rFonts w:ascii="Times New Roman" w:hAnsi="Times New Roman" w:cs="Times New Roman"/>
-          <w:sz w:val="24"/>
-          <w:szCs w:val="24"/>
-        </w:rPr>
-        <w:t xml:space="preserve"> mixed-labeled organic compounds, there may be slight differences between the corrected intensity of representative isotopolog ions in the program and the corrected intensity of representative isotopolog ions calculated manually.</w:t>
+      <w:proofErr w:type="gramEnd"/>
+      <w:r>
+        <w:rPr>
+          <w:rFonts w:ascii="Times New Roman" w:hAnsi="Times New Roman" w:cs="Times New Roman"/>
+          <w:sz w:val="24"/>
+          <w:szCs w:val="24"/>
+        </w:rPr>
+        <w:t xml:space="preserve"> mixed-labeled organic compounds, there may be slight differences between the corrected intensity of representative </w:t>
+      </w:r>
+      <w:proofErr w:type="spellStart"/>
+      <w:r>
+        <w:rPr>
+          <w:rFonts w:ascii="Times New Roman" w:hAnsi="Times New Roman" w:cs="Times New Roman"/>
+          <w:sz w:val="24"/>
+          <w:szCs w:val="24"/>
+        </w:rPr>
+        <w:t>isotopolog</w:t>
+      </w:r>
+      <w:proofErr w:type="spellEnd"/>
+      <w:r>
+        <w:rPr>
+          <w:rFonts w:ascii="Times New Roman" w:hAnsi="Times New Roman" w:cs="Times New Roman"/>
+          <w:sz w:val="24"/>
+          <w:szCs w:val="24"/>
+        </w:rPr>
+        <w:t xml:space="preserve"> ions in the program and the corrected intensity of representative </w:t>
+      </w:r>
+      <w:proofErr w:type="spellStart"/>
+      <w:r>
+        <w:rPr>
+          <w:rFonts w:ascii="Times New Roman" w:hAnsi="Times New Roman" w:cs="Times New Roman"/>
+          <w:sz w:val="24"/>
+          <w:szCs w:val="24"/>
+        </w:rPr>
+        <w:t>isotopolog</w:t>
+      </w:r>
+      <w:proofErr w:type="spellEnd"/>
+      <w:r>
+        <w:rPr>
+          <w:rFonts w:ascii="Times New Roman" w:hAnsi="Times New Roman" w:cs="Times New Roman"/>
+          <w:sz w:val="24"/>
+          <w:szCs w:val="24"/>
+        </w:rPr>
+        <w:t xml:space="preserve"> ions calculated manually.</w:t>
       </w:r>
     </w:p>
     <w:p>
@@ -1369,11 +1560,12 @@
         <w:rPr>
           <w:noProof/>
         </w:rPr>
+        <w:lastRenderedPageBreak/>
         <w:drawing>
-          <wp:inline distT="0" distB="0" distL="0" distR="0" wp14:anchorId="065DC88C" wp14:editId="56E35F07">
-            <wp:extent cx="4778136" cy="1293192"/>
-            <wp:effectExtent l="0" t="0" r="3810" b="2540"/>
-            <wp:docPr id="1158691885" name="图片 1"/>
+          <wp:inline distT="0" distB="0" distL="0" distR="0" wp14:anchorId="737DB77D" wp14:editId="38F52EE5">
+            <wp:extent cx="5274310" cy="2459355"/>
+            <wp:effectExtent l="0" t="0" r="2540" b="0"/>
+            <wp:docPr id="2050532259" name="图片 1"/>
             <wp:cNvGraphicFramePr>
               <a:graphicFrameLocks xmlns:a="http://schemas.openxmlformats.org/drawingml/2006/main" noChangeAspect="1"/>
             </wp:cNvGraphicFramePr>
@@ -1381,11 +1573,11 @@
               <a:graphicData uri="http://schemas.openxmlformats.org/drawingml/2006/picture">
                 <pic:pic xmlns:pic="http://schemas.openxmlformats.org/drawingml/2006/picture">
                   <pic:nvPicPr>
-                    <pic:cNvPr id="1158691885" name=""/>
+                    <pic:cNvPr id="2050532259" name=""/>
                     <pic:cNvPicPr/>
                   </pic:nvPicPr>
                   <pic:blipFill>
-                    <a:blip r:embed="rId9"/>
+                    <a:blip r:embed="rId14"/>
                     <a:stretch>
                       <a:fillRect/>
                     </a:stretch>
@@ -1393,7 +1585,7 @@
                   <pic:spPr>
                     <a:xfrm>
                       <a:off x="0" y="0"/>
-                      <a:ext cx="4795270" cy="1297829"/>
+                      <a:ext cx="5274310" cy="2459355"/>
                     </a:xfrm>
                     <a:prstGeom prst="rect">
                       <a:avLst/>
@@ -1473,7 +1665,7 @@
           <w:rFonts w:ascii="Times New Roman" w:hAnsi="Times New Roman" w:cs="Times New Roman"/>
           <w:szCs w:val="21"/>
         </w:rPr>
-        <w:t>face of the calculation program.</w:t>
+        <w:t xml:space="preserve">face of the calculation program. </w:t>
       </w:r>
     </w:p>
     <w:p>
@@ -1491,6 +1683,64 @@
     </w:sectPr>
   </w:body>
 </w:document>
+</file>
+
+<file path=word/endnotes.xml><?xml version="1.0" encoding="utf-8"?>
+<w:endnotes xmlns:wpc="http://schemas.microsoft.com/office/word/2010/wordprocessingCanvas" xmlns:cx="http://schemas.microsoft.com/office/drawing/2014/chartex" xmlns:cx1="http://schemas.microsoft.com/office/drawing/2015/9/8/chartex" xmlns:cx2="http://schemas.microsoft.com/office/drawing/2015/10/21/chartex" xmlns:cx3="http://schemas.microsoft.com/office/drawing/2016/5/9/chartex" xmlns:cx4="http://schemas.microsoft.com/office/drawing/2016/5/10/chartex" xmlns:cx5="http://schemas.microsoft.com/office/drawing/2016/5/11/chartex" xmlns:cx6="http://schemas.microsoft.com/office/drawing/2016/5/12/chartex" xmlns:cx7="http://schemas.microsoft.com/office/drawing/2016/5/13/chartex" xmlns:cx8="http://schemas.microsoft.com/office/drawing/2016/5/14/chartex" xmlns:mc="http://schemas.openxmlformats.org/markup-compatibility/2006" xmlns:aink="http://schemas.microsoft.com/office/drawing/2016/ink" xmlns:am3d="http://schemas.microsoft.com/office/drawing/2017/model3d" xmlns:o="urn:schemas-microsoft-com:office:office" xmlns:oel="http://schemas.microsoft.com/office/2019/extlst" xmlns:r="http://schemas.openxmlformats.org/officeDocument/2006/relationships" xmlns:m="http://schemas.openxmlformats.org/officeDocument/2006/math" xmlns:v="urn:schemas-microsoft-com:vml" xmlns:wp14="http://schemas.microsoft.com/office/word/2010/wordprocessingDrawing" xmlns:wp="http://schemas.openxmlformats.org/drawingml/2006/wordprocessingDrawing" xmlns:w10="urn:schemas-microsoft-com:office:word" xmlns:w="http://schemas.openxmlformats.org/wordprocessingml/2006/main" xmlns:w14="http://schemas.microsoft.com/office/word/2010/wordml" xmlns:w15="http://schemas.microsoft.com/office/word/2012/wordml" xmlns:w16cex="http://schemas.microsoft.com/office/word/2018/wordml/cex" xmlns:w16cid="http://schemas.microsoft.com/office/word/2016/wordml/cid" xmlns:w16="http://schemas.microsoft.com/office/word/2018/wordml" xmlns:w16du="http://schemas.microsoft.com/office/word/2023/wordml/word16du" xmlns:w16sdtdh="http://schemas.microsoft.com/office/word/2020/wordml/sdtdatahash" xmlns:w16se="http://schemas.microsoft.com/office/word/2015/wordml/symex" xmlns:wpg="http://schemas.microsoft.com/office/word/2010/wordprocessingGroup" xmlns:wpi="http://schemas.microsoft.com/office/word/2010/wordprocessingInk" xmlns:wne="http://schemas.microsoft.com/office/word/2006/wordml" xmlns:wps="http://schemas.microsoft.com/office/word/2010/wordprocessingShape" mc:Ignorable="w14 w15 w16se w16cid w16 w16cex w16sdtdh w16du wp14">
+  <w:endnote w:type="separator" w:id="-1">
+    <w:p>
+      <w:pPr>
+        <w:rPr>
+          <w:rFonts w:hint="eastAsia"/>
+        </w:rPr>
+      </w:pPr>
+      <w:r>
+        <w:separator/>
+      </w:r>
+    </w:p>
+  </w:endnote>
+  <w:endnote w:type="continuationSeparator" w:id="0">
+    <w:p>
+      <w:pPr>
+        <w:rPr>
+          <w:rFonts w:hint="eastAsia"/>
+        </w:rPr>
+      </w:pPr>
+      <w:r>
+        <w:continuationSeparator/>
+      </w:r>
+    </w:p>
+  </w:endnote>
+</w:endnotes>
+</file>
+
+<file path=word/footnotes.xml><?xml version="1.0" encoding="utf-8"?>
+<w:footnotes xmlns:wpc="http://schemas.microsoft.com/office/word/2010/wordprocessingCanvas" xmlns:cx="http://schemas.microsoft.com/office/drawing/2014/chartex" xmlns:cx1="http://schemas.microsoft.com/office/drawing/2015/9/8/chartex" xmlns:cx2="http://schemas.microsoft.com/office/drawing/2015/10/21/chartex" xmlns:cx3="http://schemas.microsoft.com/office/drawing/2016/5/9/chartex" xmlns:cx4="http://schemas.microsoft.com/office/drawing/2016/5/10/chartex" xmlns:cx5="http://schemas.microsoft.com/office/drawing/2016/5/11/chartex" xmlns:cx6="http://schemas.microsoft.com/office/drawing/2016/5/12/chartex" xmlns:cx7="http://schemas.microsoft.com/office/drawing/2016/5/13/chartex" xmlns:cx8="http://schemas.microsoft.com/office/drawing/2016/5/14/chartex" xmlns:mc="http://schemas.openxmlformats.org/markup-compatibility/2006" xmlns:aink="http://schemas.microsoft.com/office/drawing/2016/ink" xmlns:am3d="http://schemas.microsoft.com/office/drawing/2017/model3d" xmlns:o="urn:schemas-microsoft-com:office:office" xmlns:oel="http://schemas.microsoft.com/office/2019/extlst" xmlns:r="http://schemas.openxmlformats.org/officeDocument/2006/relationships" xmlns:m="http://schemas.openxmlformats.org/officeDocument/2006/math" xmlns:v="urn:schemas-microsoft-com:vml" xmlns:wp14="http://schemas.microsoft.com/office/word/2010/wordprocessingDrawing" xmlns:wp="http://schemas.openxmlformats.org/drawingml/2006/wordprocessingDrawing" xmlns:w10="urn:schemas-microsoft-com:office:word" xmlns:w="http://schemas.openxmlformats.org/wordprocessingml/2006/main" xmlns:w14="http://schemas.microsoft.com/office/word/2010/wordml" xmlns:w15="http://schemas.microsoft.com/office/word/2012/wordml" xmlns:w16cex="http://schemas.microsoft.com/office/word/2018/wordml/cex" xmlns:w16cid="http://schemas.microsoft.com/office/word/2016/wordml/cid" xmlns:w16="http://schemas.microsoft.com/office/word/2018/wordml" xmlns:w16du="http://schemas.microsoft.com/office/word/2023/wordml/word16du" xmlns:w16sdtdh="http://schemas.microsoft.com/office/word/2020/wordml/sdtdatahash" xmlns:w16se="http://schemas.microsoft.com/office/word/2015/wordml/symex" xmlns:wpg="http://schemas.microsoft.com/office/word/2010/wordprocessingGroup" xmlns:wpi="http://schemas.microsoft.com/office/word/2010/wordprocessingInk" xmlns:wne="http://schemas.microsoft.com/office/word/2006/wordml" xmlns:wps="http://schemas.microsoft.com/office/word/2010/wordprocessingShape" mc:Ignorable="w14 w15 w16se w16cid w16 w16cex w16sdtdh w16du wp14">
+  <w:footnote w:type="separator" w:id="-1">
+    <w:p>
+      <w:pPr>
+        <w:rPr>
+          <w:rFonts w:hint="eastAsia"/>
+        </w:rPr>
+      </w:pPr>
+      <w:r>
+        <w:separator/>
+      </w:r>
+    </w:p>
+  </w:footnote>
+  <w:footnote w:type="continuationSeparator" w:id="0">
+    <w:p>
+      <w:pPr>
+        <w:rPr>
+          <w:rFonts w:hint="eastAsia"/>
+        </w:rPr>
+      </w:pPr>
+      <w:r>
+        <w:continuationSeparator/>
+      </w:r>
+    </w:p>
+  </w:footnote>
+</w:footnotes>
 </file>
 
 <file path=word/styles.xml><?xml version="1.0" encoding="utf-8"?>
@@ -1593,7 +1843,7 @@
     <w:lsdException w:name="Body Text Indent 2" w:semiHidden="1" w:unhideWhenUsed="1"/>
     <w:lsdException w:name="Body Text Indent 3" w:semiHidden="1" w:unhideWhenUsed="1"/>
     <w:lsdException w:name="Block Text" w:semiHidden="1" w:unhideWhenUsed="1"/>
-    <w:lsdException w:name="Hyperlink" w:semiHidden="1" w:uiPriority="0" w:unhideWhenUsed="1"/>
+    <w:lsdException w:name="Hyperlink" w:semiHidden="1" w:unhideWhenUsed="1"/>
     <w:lsdException w:name="FollowedHyperlink" w:semiHidden="1" w:uiPriority="0" w:unhideWhenUsed="1"/>
     <w:lsdException w:name="Strong" w:uiPriority="22" w:qFormat="1"/>
     <w:lsdException w:name="Emphasis" w:uiPriority="20" w:qFormat="1"/>
@@ -1888,7 +2138,7 @@
   <w:style w:type="paragraph" w:default="1" w:styleId="a">
     <w:name w:val="Normal"/>
     <w:qFormat/>
-    <w:rsid w:val="00411B30"/>
+    <w:rsid w:val="003C0A83"/>
     <w:pPr>
       <w:widowControl w:val="0"/>
       <w:jc w:val="both"/>
@@ -2721,6 +2971,7 @@
   </w:style>
   <w:style w:type="character" w:styleId="a3">
     <w:name w:val="Hyperlink"/>
+    <w:uiPriority w:val="99"/>
     <w:rsid w:val="00ED69E6"/>
     <w:rPr>
       <w:color w:val="0000FF"/>
@@ -2893,6 +3144,37 @@
       <w:sz w:val="19"/>
       <w:szCs w:val="20"/>
       <w:lang w:eastAsia="en-US"/>
+    </w:rPr>
+  </w:style>
+  <w:style w:type="paragraph" w:styleId="af">
+    <w:name w:val="header"/>
+    <w:basedOn w:val="a"/>
+    <w:link w:val="af0"/>
+    <w:uiPriority w:val="99"/>
+    <w:unhideWhenUsed/>
+    <w:rsid w:val="003C0A83"/>
+    <w:pPr>
+      <w:tabs>
+        <w:tab w:val="center" w:pos="4153"/>
+        <w:tab w:val="right" w:pos="8306"/>
+      </w:tabs>
+      <w:snapToGrid w:val="0"/>
+      <w:jc w:val="center"/>
+    </w:pPr>
+    <w:rPr>
+      <w:sz w:val="18"/>
+      <w:szCs w:val="18"/>
+    </w:rPr>
+  </w:style>
+  <w:style w:type="character" w:customStyle="1" w:styleId="af0">
+    <w:name w:val="页眉 字符"/>
+    <w:basedOn w:val="a0"/>
+    <w:link w:val="af"/>
+    <w:uiPriority w:val="99"/>
+    <w:rsid w:val="003C0A83"/>
+    <w:rPr>
+      <w:sz w:val="18"/>
+      <w:szCs w:val="18"/>
     </w:rPr>
   </w:style>
 </w:styles>

</xml_diff>